<commit_message>
some useful list methods
</commit_message>
<xml_diff>
--- a/learningNotes/learningNotes.docx
+++ b/learningNotes/learningNotes.docx
@@ -306,10 +306,99 @@
     </w:p>
     <w:p>
       <w:pPr>
+        <w:pBdr>
+          <w:bottom w:val="single" w:sz="12" w:space="1" w:color="auto"/>
+        </w:pBdr>
         <w:tabs>
           <w:tab w:val="left" w:pos="1530"/>
         </w:tabs>
       </w:pPr>
+    </w:p>
+    <w:p>
+      <w:pPr>
+        <w:tabs>
+          <w:tab w:val="left" w:pos="1530"/>
+        </w:tabs>
+      </w:pPr>
+    </w:p>
+    <w:p>
+      <w:pPr>
+        <w:tabs>
+          <w:tab w:val="left" w:pos="1530"/>
+        </w:tabs>
+      </w:pPr>
+      <w:r>
+        <w:t>Useful list methods: -</w:t>
+      </w:r>
+    </w:p>
+    <w:p>
+      <w:pPr>
+        <w:tabs>
+          <w:tab w:val="left" w:pos="1530"/>
+        </w:tabs>
+      </w:pPr>
+      <w:r>
+        <w:rPr>
+          <w:noProof/>
+        </w:rPr>
+        <w:drawing>
+          <wp:inline distT="0" distB="0" distL="0" distR="0" wp14:anchorId="457F04D1" wp14:editId="27525B9E">
+            <wp:extent cx="5572125" cy="1857375"/>
+            <wp:effectExtent l="0" t="0" r="9525" b="9525"/>
+            <wp:docPr id="6" name="Picture 6"/>
+            <wp:cNvGraphicFramePr>
+              <a:graphicFrameLocks xmlns:a="http://schemas.openxmlformats.org/drawingml/2006/main" noChangeAspect="1"/>
+            </wp:cNvGraphicFramePr>
+            <a:graphic xmlns:a="http://schemas.openxmlformats.org/drawingml/2006/main">
+              <a:graphicData uri="http://schemas.openxmlformats.org/drawingml/2006/picture">
+                <pic:pic xmlns:pic="http://schemas.openxmlformats.org/drawingml/2006/picture">
+                  <pic:nvPicPr>
+                    <pic:cNvPr id="1" name=""/>
+                    <pic:cNvPicPr/>
+                  </pic:nvPicPr>
+                  <pic:blipFill>
+                    <a:blip r:embed="rId9"/>
+                    <a:stretch>
+                      <a:fillRect/>
+                    </a:stretch>
+                  </pic:blipFill>
+                  <pic:spPr>
+                    <a:xfrm>
+                      <a:off x="0" y="0"/>
+                      <a:ext cx="5572125" cy="1857375"/>
+                    </a:xfrm>
+                    <a:prstGeom prst="rect">
+                      <a:avLst/>
+                    </a:prstGeom>
+                  </pic:spPr>
+                </pic:pic>
+              </a:graphicData>
+            </a:graphic>
+          </wp:inline>
+        </w:drawing>
+      </w:r>
+    </w:p>
+    <w:p>
+      <w:pPr>
+        <w:pBdr>
+          <w:bottom w:val="single" w:sz="12" w:space="1" w:color="auto"/>
+        </w:pBdr>
+        <w:tabs>
+          <w:tab w:val="left" w:pos="1530"/>
+        </w:tabs>
+      </w:pPr>
+    </w:p>
+    <w:p>
+      <w:pPr>
+        <w:tabs>
+          <w:tab w:val="left" w:pos="1530"/>
+        </w:tabs>
+      </w:pPr>
+    </w:p>
+    <w:p>
+      <w:r>
+        <w:br w:type="page"/>
+      </w:r>
     </w:p>
     <w:p>
       <w:pPr>

</xml_diff>

<commit_message>
lamda expression, annonymous function
</commit_message>
<xml_diff>
--- a/learningNotes/learningNotes.docx
+++ b/learningNotes/learningNotes.docx
@@ -491,24 +491,144 @@
       <w:pPr>
         <w:jc w:val="both"/>
       </w:pPr>
+      <w:proofErr w:type="spellStart"/>
       <w:r>
         <w:lastRenderedPageBreak/>
-        <w:t>Args: -</w:t>
-      </w:r>
-    </w:p>
-    <w:p>
-      <w:pPr>
-        <w:jc w:val="both"/>
+        <w:t>Args</w:t>
+      </w:r>
+      <w:proofErr w:type="spellEnd"/>
+      <w:r>
+        <w:t>: -</w:t>
+      </w:r>
+    </w:p>
+    <w:p>
+      <w:pPr>
+        <w:tabs>
+          <w:tab w:val="left" w:pos="1530"/>
+        </w:tabs>
+      </w:pPr>
+      <w:r>
+        <w:t>Function parameters order:</w:t>
+      </w:r>
+    </w:p>
+    <w:p>
+      <w:pPr>
+        <w:tabs>
+          <w:tab w:val="left" w:pos="1530"/>
+        </w:tabs>
+      </w:pPr>
+      <w:r>
+        <w:t xml:space="preserve">Parameters, </w:t>
+      </w:r>
+    </w:p>
+    <w:p>
+      <w:pPr>
+        <w:tabs>
+          <w:tab w:val="left" w:pos="1530"/>
+        </w:tabs>
+      </w:pPr>
+      <w:r>
+        <w:t>*</w:t>
+      </w:r>
+      <w:proofErr w:type="spellStart"/>
+      <w:r>
+        <w:t>args</w:t>
+      </w:r>
+      <w:proofErr w:type="spellEnd"/>
+      <w:r>
+        <w:t xml:space="preserve">, </w:t>
+      </w:r>
+    </w:p>
+    <w:p>
+      <w:pPr>
+        <w:tabs>
+          <w:tab w:val="left" w:pos="1530"/>
+        </w:tabs>
+      </w:pPr>
+      <w:proofErr w:type="gramStart"/>
+      <w:r>
+        <w:t>default</w:t>
+      </w:r>
+      <w:proofErr w:type="gramEnd"/>
+      <w:r>
+        <w:t xml:space="preserve"> parameters,</w:t>
+      </w:r>
+    </w:p>
+    <w:p>
+      <w:pPr>
+        <w:tabs>
+          <w:tab w:val="left" w:pos="1530"/>
+        </w:tabs>
+      </w:pPr>
+      <w:r>
+        <w:t>**</w:t>
+      </w:r>
+      <w:proofErr w:type="spellStart"/>
+      <w:r>
+        <w:t>kwargs</w:t>
+      </w:r>
+      <w:proofErr w:type="spellEnd"/>
+    </w:p>
+    <w:p>
+      <w:pPr>
+        <w:tabs>
+          <w:tab w:val="left" w:pos="1530"/>
+        </w:tabs>
+      </w:pPr>
+      <w:r>
+        <w:rPr>
+          <w:noProof/>
+        </w:rPr>
+        <w:drawing>
+          <wp:inline distT="0" distB="0" distL="0" distR="0" wp14:anchorId="661757BA" wp14:editId="7C10702C">
+            <wp:extent cx="5943600" cy="2834005"/>
+            <wp:effectExtent l="0" t="0" r="0" b="4445"/>
+            <wp:docPr id="8" name="Picture 8"/>
+            <wp:cNvGraphicFramePr>
+              <a:graphicFrameLocks xmlns:a="http://schemas.openxmlformats.org/drawingml/2006/main" noChangeAspect="1"/>
+            </wp:cNvGraphicFramePr>
+            <a:graphic xmlns:a="http://schemas.openxmlformats.org/drawingml/2006/main">
+              <a:graphicData uri="http://schemas.openxmlformats.org/drawingml/2006/picture">
+                <pic:pic xmlns:pic="http://schemas.openxmlformats.org/drawingml/2006/picture">
+                  <pic:nvPicPr>
+                    <pic:cNvPr id="1" name=""/>
+                    <pic:cNvPicPr/>
+                  </pic:nvPicPr>
+                  <pic:blipFill>
+                    <a:blip r:embed="rId11"/>
+                    <a:stretch>
+                      <a:fillRect/>
+                    </a:stretch>
+                  </pic:blipFill>
+                  <pic:spPr>
+                    <a:xfrm>
+                      <a:off x="0" y="0"/>
+                      <a:ext cx="5943600" cy="2834005"/>
+                    </a:xfrm>
+                    <a:prstGeom prst="rect">
+                      <a:avLst/>
+                    </a:prstGeom>
+                  </pic:spPr>
+                </pic:pic>
+              </a:graphicData>
+            </a:graphic>
+          </wp:inline>
+        </w:drawing>
+      </w:r>
+    </w:p>
+    <w:p>
+      <w:r>
+        <w:br w:type="page"/>
+      </w:r>
+    </w:p>
+    <w:p>
+      <w:pPr>
+        <w:tabs>
+          <w:tab w:val="left" w:pos="1530"/>
+        </w:tabs>
       </w:pPr>
       <w:bookmarkStart w:id="0" w:name="_GoBack"/>
       <w:bookmarkEnd w:id="0"/>
-    </w:p>
-    <w:p>
-      <w:pPr>
-        <w:tabs>
-          <w:tab w:val="left" w:pos="1530"/>
-        </w:tabs>
-      </w:pPr>
     </w:p>
     <w:sectPr>
       <w:pgSz w:w="12240" w:h="15840"/>

</xml_diff>